<commit_message>
added definition and code snippet for git init
</commit_message>
<xml_diff>
--- a/Github_Cheet_Sheet.docx
+++ b/Github_Cheet_Sheet.docx
@@ -186,6 +186,90 @@
         </w:rPr>
       </w:pPr>
     </w:p>
+    <w:tbl>
+      <w:tblPr>
+        <w:tblStyle w:val="TableGrid"/>
+        <w:tblW w:w="5125" w:type="dxa"/>
+        <w:tblLook w:val="04A0" w:firstRow="1" w:lastRow="0" w:firstColumn="1" w:lastColumn="0" w:noHBand="0" w:noVBand="1"/>
+      </w:tblPr>
+      <w:tblGrid>
+        <w:gridCol w:w="5125"/>
+      </w:tblGrid>
+      <w:tr>
+        <w:tc>
+          <w:tcPr>
+            <w:tcW w:w="5125" w:type="dxa"/>
+          </w:tcPr>
+          <w:p>
+            <w:pPr>
+              <w:rPr>
+                <w:rFonts w:ascii="Consolas" w:hAnsi="Consolas" w:cs="Consolas"/>
+                <w:b/>
+                <w:bCs/>
+              </w:rPr>
+            </w:pPr>
+            <w:bookmarkStart w:id="0" w:name="OLE_LINK1"/>
+            <w:bookmarkStart w:id="1" w:name="OLE_LINK2"/>
+            <w:r>
+              <w:rPr>
+                <w:rFonts w:ascii="Consolas" w:hAnsi="Consolas" w:cs="Consolas"/>
+                <w:b/>
+                <w:bCs/>
+              </w:rPr>
+              <w:t xml:space="preserve">git </w:t>
+            </w:r>
+            <w:proofErr w:type="spellStart"/>
+            <w:r>
+              <w:rPr>
+                <w:rFonts w:ascii="Consolas" w:hAnsi="Consolas" w:cs="Consolas"/>
+                <w:b/>
+                <w:bCs/>
+              </w:rPr>
+              <w:t>init</w:t>
+            </w:r>
+            <w:proofErr w:type="spellEnd"/>
+          </w:p>
+        </w:tc>
+      </w:tr>
+      <w:tr>
+        <w:tc>
+          <w:tcPr>
+            <w:tcW w:w="5125" w:type="dxa"/>
+          </w:tcPr>
+          <w:p>
+            <w:r>
+              <w:t>Initializes the current directory as a git repo</w:t>
+            </w:r>
+          </w:p>
+        </w:tc>
+      </w:tr>
+      <w:tr>
+        <w:tc>
+          <w:tcPr>
+            <w:tcW w:w="5125" w:type="dxa"/>
+          </w:tcPr>
+          <w:p/>
+        </w:tc>
+      </w:tr>
+      <w:bookmarkEnd w:id="0"/>
+      <w:bookmarkEnd w:id="1"/>
+    </w:tbl>
+    <w:p>
+      <w:pPr>
+        <w:rPr>
+          <w:b/>
+          <w:bCs/>
+        </w:rPr>
+      </w:pPr>
+    </w:p>
+    <w:p>
+      <w:pPr>
+        <w:rPr>
+          <w:b/>
+          <w:bCs/>
+        </w:rPr>
+      </w:pPr>
+    </w:p>
     <w:p>
       <w:pPr>
         <w:rPr>
@@ -236,6 +320,60 @@
         </w:rPr>
       </w:pPr>
     </w:p>
+    <w:tbl>
+      <w:tblPr>
+        <w:tblStyle w:val="TableGrid"/>
+        <w:tblW w:w="5125" w:type="dxa"/>
+        <w:tblLook w:val="04A0" w:firstRow="1" w:lastRow="0" w:firstColumn="1" w:lastColumn="0" w:noHBand="0" w:noVBand="1"/>
+      </w:tblPr>
+      <w:tblGrid>
+        <w:gridCol w:w="5125"/>
+      </w:tblGrid>
+      <w:tr>
+        <w:tc>
+          <w:tcPr>
+            <w:tcW w:w="5125" w:type="dxa"/>
+          </w:tcPr>
+          <w:p>
+            <w:r>
+              <w:t>.</w:t>
+            </w:r>
+          </w:p>
+        </w:tc>
+      </w:tr>
+      <w:tr>
+        <w:tc>
+          <w:tcPr>
+            <w:tcW w:w="5125" w:type="dxa"/>
+          </w:tcPr>
+          <w:p/>
+        </w:tc>
+      </w:tr>
+    </w:tbl>
+    <w:p>
+      <w:pPr>
+        <w:rPr>
+          <w:b/>
+          <w:bCs/>
+        </w:rPr>
+      </w:pPr>
+    </w:p>
+    <w:p>
+      <w:pPr>
+        <w:rPr>
+          <w:b/>
+          <w:bCs/>
+        </w:rPr>
+      </w:pPr>
+    </w:p>
+    <w:p>
+      <w:pPr>
+        <w:rPr>
+          <w:b/>
+          <w:bCs/>
+        </w:rPr>
+      </w:pPr>
+    </w:p>
     <w:p>
       <w:pPr>
         <w:rPr>
@@ -278,6 +416,92 @@
         </w:rPr>
       </w:pPr>
     </w:p>
+    <w:tbl>
+      <w:tblPr>
+        <w:tblStyle w:val="TableGrid"/>
+        <w:tblW w:w="5125" w:type="dxa"/>
+        <w:tblLook w:val="04A0" w:firstRow="1" w:lastRow="0" w:firstColumn="1" w:lastColumn="0" w:noHBand="0" w:noVBand="1"/>
+      </w:tblPr>
+      <w:tblGrid>
+        <w:gridCol w:w="5125"/>
+      </w:tblGrid>
+      <w:tr>
+        <w:tc>
+          <w:tcPr>
+            <w:tcW w:w="5125" w:type="dxa"/>
+          </w:tcPr>
+          <w:p>
+            <w:r>
+              <w:t>.</w:t>
+            </w:r>
+          </w:p>
+        </w:tc>
+      </w:tr>
+      <w:tr>
+        <w:tc>
+          <w:tcPr>
+            <w:tcW w:w="5125" w:type="dxa"/>
+          </w:tcPr>
+          <w:p/>
+        </w:tc>
+      </w:tr>
+    </w:tbl>
+    <w:p>
+      <w:pPr>
+        <w:rPr>
+          <w:b/>
+          <w:bCs/>
+        </w:rPr>
+      </w:pPr>
+    </w:p>
+    <w:p>
+      <w:pPr>
+        <w:rPr>
+          <w:b/>
+          <w:bCs/>
+        </w:rPr>
+      </w:pPr>
+    </w:p>
+    <w:p>
+      <w:pPr>
+        <w:rPr>
+          <w:b/>
+          <w:bCs/>
+        </w:rPr>
+      </w:pPr>
+    </w:p>
+    <w:p>
+      <w:pPr>
+        <w:rPr>
+          <w:b/>
+          <w:bCs/>
+        </w:rPr>
+      </w:pPr>
+    </w:p>
+    <w:p>
+      <w:pPr>
+        <w:rPr>
+          <w:b/>
+          <w:bCs/>
+        </w:rPr>
+      </w:pPr>
+    </w:p>
+    <w:p>
+      <w:pPr>
+        <w:rPr>
+          <w:b/>
+          <w:bCs/>
+        </w:rPr>
+      </w:pPr>
+    </w:p>
+    <w:p>
+      <w:pPr>
+        <w:rPr>
+          <w:b/>
+          <w:bCs/>
+        </w:rPr>
+      </w:pPr>
+    </w:p>
     <w:p>
       <w:pPr>
         <w:rPr>
@@ -311,6 +535,52 @@
         </w:rPr>
         <w:t>Configuring user information, installing and closing repos</w:t>
       </w:r>
+    </w:p>
+    <w:p>
+      <w:pPr>
+        <w:rPr>
+          <w:b/>
+          <w:bCs/>
+        </w:rPr>
+      </w:pPr>
+    </w:p>
+    <w:tbl>
+      <w:tblPr>
+        <w:tblStyle w:val="TableGrid"/>
+        <w:tblW w:w="5125" w:type="dxa"/>
+        <w:tblLook w:val="04A0" w:firstRow="1" w:lastRow="0" w:firstColumn="1" w:lastColumn="0" w:noHBand="0" w:noVBand="1"/>
+      </w:tblPr>
+      <w:tblGrid>
+        <w:gridCol w:w="5125"/>
+      </w:tblGrid>
+      <w:tr>
+        <w:tc>
+          <w:tcPr>
+            <w:tcW w:w="5125" w:type="dxa"/>
+          </w:tcPr>
+          <w:p>
+            <w:r>
+              <w:t>.</w:t>
+            </w:r>
+          </w:p>
+        </w:tc>
+      </w:tr>
+      <w:tr>
+        <w:tc>
+          <w:tcPr>
+            <w:tcW w:w="5125" w:type="dxa"/>
+          </w:tcPr>
+          <w:p/>
+        </w:tc>
+      </w:tr>
+    </w:tbl>
+    <w:p>
+      <w:pPr>
+        <w:rPr>
+          <w:b/>
+          <w:bCs/>
+        </w:rPr>
+      </w:pPr>
     </w:p>
     <w:p>
       <w:pPr>

</xml_diff>